<commit_message>
Week 16 note/ideas update
</commit_message>
<xml_diff>
--- a/Diary/Week 14.docx
+++ b/Diary/Week 14.docx
@@ -170,6 +170,19 @@
         </w:rPr>
         <w:t>First, we plot how the speed of the quench effects the expectation energy of the quenched system. We do this for the 3 and 5 atom cases to start with</w:t>
       </w:r>
+      <w:r>
+        <w:rPr>
+          <w:color w:val="000000" w:themeColor="text1"/>
+        </w:rPr>
+        <w:t>:</w:t>
+      </w:r>
+    </w:p>
+    <w:p>
+      <w:pPr>
+        <w:rPr>
+          <w:color w:val="000000" w:themeColor="text1"/>
+        </w:rPr>
+      </w:pPr>
     </w:p>
     <w:p>
       <w:pPr>
@@ -259,114 +272,42 @@
     </w:p>
     <w:p/>
     <w:p>
-      <w:pPr>
-        <w:rPr>
-          <w:sz w:val="28"/>
-          <w:szCs w:val="28"/>
-        </w:rPr>
-      </w:pPr>
-      <w:r>
-        <w:t xml:space="preserve">The way will probe the speed of entanglement travelling through the system is motivate by this paper: </w:t>
-      </w:r>
-      <w:r>
-        <w:t>https://arxiv.org/pdf/2003.10106.pdf</w:t>
-      </w:r>
+      <w:r>
+        <w:t>The way</w:t>
+      </w:r>
+      <w:r>
+        <w:t xml:space="preserve"> we</w:t>
+      </w:r>
+      <w:r>
+        <w:t xml:space="preserve"> will probe the speed of entanglement travelling through the system is motivate by this paper: </w:t>
+      </w:r>
+      <w:hyperlink r:id="rId6" w:history="1">
+        <w:r>
+          <w:rPr>
+            <w:rStyle w:val="Hyperlink"/>
+          </w:rPr>
+          <w:t>https://arxiv.org/pdf/2003.10106.pdf</w:t>
+        </w:r>
+      </w:hyperlink>
     </w:p>
     <w:p/>
     <w:p>
       <w:pPr>
         <w:rPr>
-          <w:b/>
-          <w:bCs/>
-        </w:rPr>
-      </w:pPr>
-    </w:p>
-    <w:p>
-      <w:pPr>
-        <w:rPr>
-          <w:b/>
-          <w:bCs/>
-        </w:rPr>
-      </w:pPr>
-      <w:r>
-        <w:rPr>
-          <w:b/>
-          <w:bCs/>
-        </w:rPr>
-        <w:t>VNE</w:t>
-      </w:r>
-    </w:p>
-    <w:p>
-      <w:pPr>
-        <w:rPr>
-          <w:b/>
-          <w:bCs/>
-        </w:rPr>
-      </w:pPr>
-    </w:p>
-    <w:p>
-      <w:r>
-        <w:t>We will begin looking at this from an entanglement entropy perspective</w:t>
-      </w:r>
-    </w:p>
-    <w:p>
-      <w:pPr>
-        <w:rPr>
-          <w:b/>
-          <w:bCs/>
-        </w:rPr>
-      </w:pPr>
-    </w:p>
-    <w:p>
-      <w:pPr>
-        <w:rPr>
-          <w:b/>
-          <w:bCs/>
-        </w:rPr>
-      </w:pPr>
-    </w:p>
-    <w:p>
-      <w:pPr>
-        <w:rPr>
-          <w:b/>
-          <w:bCs/>
-        </w:rPr>
-      </w:pPr>
-      <w:r>
-        <w:rPr>
-          <w:b/>
-          <w:bCs/>
-        </w:rPr>
-        <w:t xml:space="preserve">7 </w:t>
-      </w:r>
-      <w:proofErr w:type="gramStart"/>
-      <w:r>
-        <w:rPr>
-          <w:b/>
-          <w:bCs/>
-        </w:rPr>
-        <w:t>atom</w:t>
-      </w:r>
-      <w:proofErr w:type="gramEnd"/>
-      <w:r>
-        <w:rPr>
-          <w:b/>
-          <w:bCs/>
-        </w:rPr>
-        <w:t xml:space="preserve"> </w:t>
-      </w:r>
-    </w:p>
-    <w:p>
-      <w:pPr>
-        <w:rPr>
-          <w:b/>
-          <w:bCs/>
-        </w:rPr>
-      </w:pPr>
-    </w:p>
-    <w:p>
-      <w:r>
-        <w:t xml:space="preserve">Initially to investigate the speed of entanglement entropy through the system by the quench we look at the entanglement entropy of atom 7 the </w:t>
+          <w:sz w:val="28"/>
+          <w:szCs w:val="28"/>
+        </w:rPr>
+      </w:pPr>
+      <w:r>
+        <w:t xml:space="preserve">The idea here is that all atoms will naturally entangle with the rest of the system even without a quench due to the driving laser. However, this entanglement is very minimal compared to the impulse of entanglement we get from a quench. Hence if we are quenching at site 1, we can compare the quench and no quench for atoms at another site as a way of probing the entanglement speed. Below we quench the system at site one for a duration of 0.01 microseconds and measure the von </w:t>
+      </w:r>
+      <w:proofErr w:type="spellStart"/>
+      <w:r>
+        <w:t>Nuemann</w:t>
+      </w:r>
+      <w:proofErr w:type="spellEnd"/>
+      <w:r>
+        <w:t xml:space="preserve"> entropy between atom 7 and the rest of the system. As we can see, there is a delay between the quench t=0 and the time in which the bulk of the entanglement arrives from the quench.</w:t>
       </w:r>
     </w:p>
     <w:p>
@@ -406,7 +347,7 @@
                     <pic:cNvPicPr/>
                   </pic:nvPicPr>
                   <pic:blipFill>
-                    <a:blip r:embed="rId6">
+                    <a:blip r:embed="rId7">
                       <a:extLst>
                         <a:ext uri="{28A0092B-C50C-407E-A947-70E740481C1C}">
                           <a14:useLocalDpi xmlns:a14="http://schemas.microsoft.com/office/drawing/2010/main" val="0"/>
@@ -582,12 +523,25 @@
     <w:p>
       <w:pPr>
         <w:rPr>
-          <w:b/>
-          <w:bCs/>
-          <w:sz w:val="28"/>
-          <w:szCs w:val="28"/>
-        </w:rPr>
-      </w:pPr>
+          <w:sz w:val="28"/>
+          <w:szCs w:val="28"/>
+        </w:rPr>
+      </w:pPr>
+      <w:r>
+        <w:rPr>
+          <w:sz w:val="28"/>
+          <w:szCs w:val="28"/>
+        </w:rPr>
+        <w:t xml:space="preserve">Determining we can say the bulk of the entanglement has arrive at site 7 is not clear for this picture. However, we can set a threshold condition for the time in which we can distinguishes the entanglement entropy of the quench versus </w:t>
+      </w:r>
+      <w:r>
+        <w:rPr>
+          <w:sz w:val="28"/>
+          <w:szCs w:val="28"/>
+        </w:rPr>
+        <w:lastRenderedPageBreak/>
+        <w:t xml:space="preserve">the evolution of the system itself under interaction. Then we can compare this with the entanglement time </w:t>
+      </w:r>
     </w:p>
     <w:p>
       <w:pPr>
@@ -606,7 +560,6 @@
           <w:sz w:val="28"/>
           <w:szCs w:val="28"/>
         </w:rPr>
-        <w:lastRenderedPageBreak/>
         <w:drawing>
           <wp:inline distT="0" distB="0" distL="0" distR="0" wp14:anchorId="6402FF03" wp14:editId="0130BDA9">
             <wp:extent cx="5092262" cy="2771238"/>
@@ -623,7 +576,7 @@
                     <pic:cNvPicPr/>
                   </pic:nvPicPr>
                   <pic:blipFill>
-                    <a:blip r:embed="rId7">
+                    <a:blip r:embed="rId8">
                       <a:extLst>
                         <a:ext uri="{28A0092B-C50C-407E-A947-70E740481C1C}">
                           <a14:useLocalDpi xmlns:a14="http://schemas.microsoft.com/office/drawing/2010/main" val="0"/>
@@ -806,7 +759,7 @@
                     <pic:cNvPicPr/>
                   </pic:nvPicPr>
                   <pic:blipFill>
-                    <a:blip r:embed="rId8" cstate="print">
+                    <a:blip r:embed="rId9" cstate="print">
                       <a:extLst>
                         <a:ext uri="{28A0092B-C50C-407E-A947-70E740481C1C}">
                           <a14:useLocalDpi xmlns:a14="http://schemas.microsoft.com/office/drawing/2010/main" val="0"/>
@@ -955,7 +908,7 @@
                     <pic:cNvPicPr/>
                   </pic:nvPicPr>
                   <pic:blipFill>
-                    <a:blip r:embed="rId9">
+                    <a:blip r:embed="rId10">
                       <a:extLst>
                         <a:ext uri="{28A0092B-C50C-407E-A947-70E740481C1C}">
                           <a14:useLocalDpi xmlns:a14="http://schemas.microsoft.com/office/drawing/2010/main" val="0"/>
@@ -1021,7 +974,7 @@
       </w:pPr>
     </w:p>
     <w:sectPr>
-      <w:footerReference w:type="default" r:id="rId10"/>
+      <w:footerReference w:type="default" r:id="rId11"/>
       <w:pgSz w:w="11906" w:h="16838"/>
       <w:pgMar w:top="1440" w:right="1440" w:bottom="1440" w:left="1440" w:header="708" w:footer="708" w:gutter="0"/>
       <w:cols w:space="708"/>
@@ -1553,6 +1506,29 @@
     <w:uiPriority w:val="99"/>
     <w:rsid w:val="00F0183D"/>
   </w:style>
+  <w:style w:type="character" w:styleId="Hyperlink">
+    <w:name w:val="Hyperlink"/>
+    <w:basedOn w:val="DefaultParagraphFont"/>
+    <w:uiPriority w:val="99"/>
+    <w:unhideWhenUsed/>
+    <w:rsid w:val="00287964"/>
+    <w:rPr>
+      <w:color w:val="0563C1" w:themeColor="hyperlink"/>
+      <w:u w:val="single"/>
+    </w:rPr>
+  </w:style>
+  <w:style w:type="character" w:styleId="UnresolvedMention">
+    <w:name w:val="Unresolved Mention"/>
+    <w:basedOn w:val="DefaultParagraphFont"/>
+    <w:uiPriority w:val="99"/>
+    <w:semiHidden/>
+    <w:unhideWhenUsed/>
+    <w:rsid w:val="00287964"/>
+    <w:rPr>
+      <w:color w:val="605E5C"/>
+      <w:shd w:val="clear" w:color="auto" w:fill="E1DFDD"/>
+    </w:rPr>
+  </w:style>
 </w:styles>
 </file>
 

</xml_diff>